<commit_message>
Updated Git Repo link in Assignment document
</commit_message>
<xml_diff>
--- a/PriyankaKapoor_3150360_AIML_Assignment/LLM/3150360_Priyanka_Assignment_Document.docx
+++ b/PriyankaKapoor_3150360_AIML_Assignment/LLM/3150360_Priyanka_Assignment_Document.docx
@@ -1165,7 +1165,21 @@
         <w:rPr>
           <w:lang w:val="en-US"/>
         </w:rPr>
-        <w:t>. Also it provides API_KEY for using this LLM free of cost.</w:t>
+        <w:t xml:space="preserve">. </w:t>
+      </w:r>
+      <w:proofErr w:type="gramStart"/>
+      <w:r>
+        <w:rPr>
+          <w:lang w:val="en-US"/>
+        </w:rPr>
+        <w:t>Also</w:t>
+      </w:r>
+      <w:proofErr w:type="gramEnd"/>
+      <w:r>
+        <w:rPr>
+          <w:lang w:val="en-US"/>
+        </w:rPr>
+        <w:t xml:space="preserve"> it provides API_KEY for using this LLM free of cost.</w:t>
       </w:r>
     </w:p>
     <w:p>
@@ -1217,7 +1231,21 @@
         <w:rPr>
           <w:lang w:val="en-US"/>
         </w:rPr>
-        <w:t>We have selected Pinecone Vector Database as it allows to have one free index created.</w:t>
+        <w:t xml:space="preserve">We have selected Pinecone Vector Database as it </w:t>
+      </w:r>
+      <w:proofErr w:type="gramStart"/>
+      <w:r>
+        <w:rPr>
+          <w:lang w:val="en-US"/>
+        </w:rPr>
+        <w:t>allows to have</w:t>
+      </w:r>
+      <w:proofErr w:type="gramEnd"/>
+      <w:r>
+        <w:rPr>
+          <w:lang w:val="en-US"/>
+        </w:rPr>
+        <w:t xml:space="preserve"> one free index created.</w:t>
       </w:r>
     </w:p>
     <w:p>
@@ -1309,7 +1337,21 @@
         <w:rPr>
           <w:lang w:val="en-US"/>
         </w:rPr>
-        <w:t>for using Pinceone in this solution</w:t>
+        <w:t xml:space="preserve">for using </w:t>
+      </w:r>
+      <w:proofErr w:type="spellStart"/>
+      <w:r>
+        <w:rPr>
+          <w:lang w:val="en-US"/>
+        </w:rPr>
+        <w:t>Pinceone</w:t>
+      </w:r>
+      <w:proofErr w:type="spellEnd"/>
+      <w:r>
+        <w:rPr>
+          <w:lang w:val="en-US"/>
+        </w:rPr>
+        <w:t xml:space="preserve"> in this solution</w:t>
       </w:r>
     </w:p>
     <w:p>
@@ -1407,11 +1449,19 @@
     </w:p>
     <w:p>
       <w:hyperlink r:id="rId7" w:history="1">
+        <w:proofErr w:type="spellStart"/>
         <w:r>
           <w:rPr>
             <w:rStyle w:val="Hyperlink"/>
           </w:rPr>
-          <w:t>LlamaCloud (llamaindex.ai)</w:t>
+          <w:t>LlamaCloud</w:t>
+        </w:r>
+        <w:proofErr w:type="spellEnd"/>
+        <w:r>
+          <w:rPr>
+            <w:rStyle w:val="Hyperlink"/>
+          </w:rPr>
+          <w:t xml:space="preserve"> (llamaindex.ai)</w:t>
         </w:r>
       </w:hyperlink>
     </w:p>
@@ -1738,8 +1788,36 @@
           <w:iCs/>
           <w:lang w:val="en-US"/>
         </w:rPr>
-        <w:t>In our scenario, we have uploaded “Assignment Support Document ” in Google Colab</w:t>
-      </w:r>
+        <w:t xml:space="preserve">In our scenario, we have uploaded “Assignment Support </w:t>
+      </w:r>
+      <w:proofErr w:type="gramStart"/>
+      <w:r>
+        <w:rPr>
+          <w:i/>
+          <w:iCs/>
+          <w:lang w:val="en-US"/>
+        </w:rPr>
+        <w:t>Document ”</w:t>
+      </w:r>
+      <w:proofErr w:type="gramEnd"/>
+      <w:r>
+        <w:rPr>
+          <w:i/>
+          <w:iCs/>
+          <w:lang w:val="en-US"/>
+        </w:rPr>
+        <w:t xml:space="preserve"> in Google </w:t>
+      </w:r>
+      <w:proofErr w:type="spellStart"/>
+      <w:r>
+        <w:rPr>
+          <w:i/>
+          <w:iCs/>
+          <w:lang w:val="en-US"/>
+        </w:rPr>
+        <w:t>Colab</w:t>
+      </w:r>
+      <w:proofErr w:type="spellEnd"/>
       <w:r>
         <w:rPr>
           <w:i/>
@@ -1782,7 +1860,21 @@
         <w:rPr>
           <w:lang w:val="en-US"/>
         </w:rPr>
-        <w:t xml:space="preserve">This process involves breaking down large document into manageable chunks or nodes. </w:t>
+        <w:t xml:space="preserve">This process involves breaking down large </w:t>
+      </w:r>
+      <w:proofErr w:type="gramStart"/>
+      <w:r>
+        <w:rPr>
+          <w:lang w:val="en-US"/>
+        </w:rPr>
+        <w:t>document</w:t>
+      </w:r>
+      <w:proofErr w:type="gramEnd"/>
+      <w:r>
+        <w:rPr>
+          <w:lang w:val="en-US"/>
+        </w:rPr>
+        <w:t xml:space="preserve"> into manageable chunks or nodes. </w:t>
       </w:r>
       <w:r>
         <w:rPr>
@@ -2077,8 +2169,16 @@
         <w:rPr>
           <w:lang w:val="en-US"/>
         </w:rPr>
-        <w:t>Below are the deployment instructions for running the solution in Google Colab</w:t>
-      </w:r>
+        <w:t xml:space="preserve">Below are the deployment instructions for running the solution in Google </w:t>
+      </w:r>
+      <w:proofErr w:type="spellStart"/>
+      <w:r>
+        <w:rPr>
+          <w:lang w:val="en-US"/>
+        </w:rPr>
+        <w:t>Colab</w:t>
+      </w:r>
+      <w:proofErr w:type="spellEnd"/>
     </w:p>
     <w:p>
       <w:pPr>
@@ -2095,16 +2195,52 @@
         <w:rPr>
           <w:lang w:val="en-US"/>
         </w:rPr>
-        <w:t>Entire code is hosted on Google Colab. Kindly browse to below link:</w:t>
+        <w:t xml:space="preserve">Entire code is hosted on Google </w:t>
+      </w:r>
+      <w:proofErr w:type="spellStart"/>
+      <w:r>
+        <w:rPr>
+          <w:lang w:val="en-US"/>
+        </w:rPr>
+        <w:t>Colab</w:t>
+      </w:r>
+      <w:proofErr w:type="spellEnd"/>
+      <w:r>
+        <w:rPr>
+          <w:lang w:val="en-US"/>
+        </w:rPr>
+        <w:t>. Kindly browse to below link:</w:t>
       </w:r>
     </w:p>
     <w:p>
       <w:hyperlink r:id="rId10" w:anchor="scrollTo=qjxhUs5_IFLR" w:history="1">
+        <w:proofErr w:type="spellStart"/>
         <w:r>
           <w:rPr>
             <w:rStyle w:val="Hyperlink"/>
           </w:rPr>
-          <w:t>LOCAL_CODE.ipynb - Colab (google.com)</w:t>
+          <w:t>LOCAL_CODE.ipynb</w:t>
+        </w:r>
+        <w:proofErr w:type="spellEnd"/>
+        <w:r>
+          <w:rPr>
+            <w:rStyle w:val="Hyperlink"/>
+          </w:rPr>
+          <w:t xml:space="preserve"> - </w:t>
+        </w:r>
+        <w:proofErr w:type="spellStart"/>
+        <w:r>
+          <w:rPr>
+            <w:rStyle w:val="Hyperlink"/>
+          </w:rPr>
+          <w:t>Colab</w:t>
+        </w:r>
+        <w:proofErr w:type="spellEnd"/>
+        <w:r>
+          <w:rPr>
+            <w:rStyle w:val="Hyperlink"/>
+          </w:rPr>
+          <w:t xml:space="preserve"> (google.com)</w:t>
         </w:r>
       </w:hyperlink>
     </w:p>
@@ -2123,20 +2259,56 @@
         <w:rPr>
           <w:lang w:val="en-US"/>
         </w:rPr>
-        <w:t xml:space="preserve">If above link does not work, take Jupyter Notebook from zip file </w:t>
-      </w:r>
-      <w:r>
-        <w:rPr>
-          <w:lang w:val="en-US"/>
-        </w:rPr>
-        <w:t xml:space="preserve">(QuestionAnswerBot) </w:t>
-      </w:r>
-      <w:r>
-        <w:rPr>
-          <w:lang w:val="en-US"/>
-        </w:rPr>
-        <w:t>and upload in Google Colab</w:t>
-      </w:r>
+        <w:t xml:space="preserve">If above link does not work, take </w:t>
+      </w:r>
+      <w:proofErr w:type="spellStart"/>
+      <w:r>
+        <w:rPr>
+          <w:lang w:val="en-US"/>
+        </w:rPr>
+        <w:t>Jupyter</w:t>
+      </w:r>
+      <w:proofErr w:type="spellEnd"/>
+      <w:r>
+        <w:rPr>
+          <w:lang w:val="en-US"/>
+        </w:rPr>
+        <w:t xml:space="preserve"> Notebook from zip file </w:t>
+      </w:r>
+      <w:r>
+        <w:rPr>
+          <w:lang w:val="en-US"/>
+        </w:rPr>
+        <w:t>(</w:t>
+      </w:r>
+      <w:proofErr w:type="spellStart"/>
+      <w:r>
+        <w:rPr>
+          <w:lang w:val="en-US"/>
+        </w:rPr>
+        <w:t>QuestionAnswerBot</w:t>
+      </w:r>
+      <w:proofErr w:type="spellEnd"/>
+      <w:r>
+        <w:rPr>
+          <w:lang w:val="en-US"/>
+        </w:rPr>
+        <w:t xml:space="preserve">) </w:t>
+      </w:r>
+      <w:r>
+        <w:rPr>
+          <w:lang w:val="en-US"/>
+        </w:rPr>
+        <w:t xml:space="preserve">and upload in Google </w:t>
+      </w:r>
+      <w:proofErr w:type="spellStart"/>
+      <w:r>
+        <w:rPr>
+          <w:lang w:val="en-US"/>
+        </w:rPr>
+        <w:t>Colab</w:t>
+      </w:r>
+      <w:proofErr w:type="spellEnd"/>
     </w:p>
     <w:p>
       <w:pPr>
@@ -2168,8 +2340,13 @@
         </w:rPr>
       </w:pPr>
       <w:r>
-        <w:t>Now upload Assignment Support Document in Google Colab</w:t>
-      </w:r>
+        <w:t xml:space="preserve">Now upload Assignment Support Document in Google </w:t>
+      </w:r>
+      <w:proofErr w:type="spellStart"/>
+      <w:r>
+        <w:t>Colab</w:t>
+      </w:r>
+      <w:proofErr w:type="spellEnd"/>
     </w:p>
     <w:p>
       <w:pPr>
@@ -2231,8 +2408,113 @@
         </w:rPr>
       </w:pPr>
       <w:r>
-        <w:t>Run each cell one by one. It firstly include all the installation that needs to be done, then importing the modules. After that it has code for implementation.</w:t>
-      </w:r>
+        <w:t xml:space="preserve">Run each cell one by one. It firstly </w:t>
+      </w:r>
+      <w:proofErr w:type="gramStart"/>
+      <w:r>
+        <w:t>include</w:t>
+      </w:r>
+      <w:proofErr w:type="gramEnd"/>
+      <w:r>
+        <w:t xml:space="preserve"> all the installation that needs to be done, then importing the modules. After that it has code for implementation.</w:t>
+      </w:r>
+    </w:p>
+    <w:p>
+      <w:pPr>
+        <w:rPr>
+          <w:lang w:val="en-US"/>
+        </w:rPr>
+      </w:pPr>
+    </w:p>
+    <w:p>
+      <w:pPr>
+        <w:rPr>
+          <w:lang w:val="en-US"/>
+        </w:rPr>
+      </w:pPr>
+      <w:r>
+        <w:rPr>
+          <w:lang w:val="en-US"/>
+        </w:rPr>
+        <w:t xml:space="preserve">Code is also placed at below </w:t>
+      </w:r>
+      <w:proofErr w:type="spellStart"/>
+      <w:r>
+        <w:rPr>
+          <w:lang w:val="en-US"/>
+        </w:rPr>
+        <w:t>github</w:t>
+      </w:r>
+      <w:proofErr w:type="spellEnd"/>
+      <w:r>
+        <w:rPr>
+          <w:lang w:val="en-US"/>
+        </w:rPr>
+        <w:t xml:space="preserve"> location:</w:t>
+      </w:r>
+    </w:p>
+    <w:p>
+      <w:pPr>
+        <w:rPr>
+          <w:lang w:val="en-US"/>
+        </w:rPr>
+      </w:pPr>
+      <w:hyperlink r:id="rId12" w:history="1">
+        <w:r>
+          <w:rPr>
+            <w:rStyle w:val="Hyperlink"/>
+            <w:lang w:val="en-US"/>
+          </w:rPr>
+          <w:t>https://github.com/PriyankaKapoor10/DataScienceAndAIML</w:t>
+        </w:r>
+      </w:hyperlink>
+    </w:p>
+    <w:p>
+      <w:pPr>
+        <w:rPr>
+          <w:lang w:val="en-US"/>
+        </w:rPr>
+      </w:pPr>
+      <w:r>
+        <w:rPr>
+          <w:lang w:val="en-US"/>
+        </w:rPr>
+        <w:t xml:space="preserve">Recording </w:t>
+      </w:r>
+      <w:proofErr w:type="spellStart"/>
+      <w:r>
+        <w:rPr>
+          <w:lang w:val="en-US"/>
+        </w:rPr>
+        <w:t>lInk</w:t>
+      </w:r>
+      <w:proofErr w:type="spellEnd"/>
+      <w:r>
+        <w:rPr>
+          <w:lang w:val="en-US"/>
+        </w:rPr>
+        <w:t>:</w:t>
+      </w:r>
+    </w:p>
+    <w:p>
+      <w:pPr>
+        <w:rPr>
+          <w:lang w:val="en-US"/>
+        </w:rPr>
+      </w:pPr>
+      <w:r>
+        <w:rPr>
+          <w:lang w:val="en-US"/>
+        </w:rPr>
+        <w:t>https://nagarro-my.sharepoint.com/:v:/p/priyanka_kapoor/EQkoo-xFuClFkOgUbsDFVz4BPc2d_6lEPhVsYMmNr-ROsA?e=G4MBrD</w:t>
+      </w:r>
+    </w:p>
+    <w:p>
+      <w:pPr>
+        <w:rPr>
+          <w:lang w:val="en-US"/>
+        </w:rPr>
+      </w:pPr>
     </w:p>
     <w:p>
       <w:pPr>
@@ -2367,7 +2649,15 @@
     </w:p>
     <w:p>
       <w:r>
-        <w:t>Utilizing distributed computing frameworks allows LLMs to handle larger volumes of requests and datasets. Frameworks like Apache Spark or Dask enable parallel processing and data management at scale, distributing the workload across multiple machines.</w:t>
+        <w:t xml:space="preserve">Utilizing distributed computing frameworks allows LLMs to handle larger volumes of requests and datasets. Frameworks like Apache Spark or </w:t>
+      </w:r>
+      <w:proofErr w:type="spellStart"/>
+      <w:r>
+        <w:t>Dask</w:t>
+      </w:r>
+      <w:proofErr w:type="spellEnd"/>
+      <w:r>
+        <w:t xml:space="preserve"> enable parallel processing and data management at scale, distributing the workload across multiple machines.</w:t>
       </w:r>
     </w:p>
     <w:p>
@@ -2618,7 +2908,7 @@
                     <pic:cNvPicPr/>
                   </pic:nvPicPr>
                   <pic:blipFill>
-                    <a:blip r:embed="rId12"/>
+                    <a:blip r:embed="rId13"/>
                     <a:stretch>
                       <a:fillRect/>
                     </a:stretch>
@@ -2773,7 +3063,7 @@
                     <pic:cNvPicPr/>
                   </pic:nvPicPr>
                   <pic:blipFill>
-                    <a:blip r:embed="rId13"/>
+                    <a:blip r:embed="rId14"/>
                     <a:stretch>
                       <a:fillRect/>
                     </a:stretch>
@@ -2804,7 +3094,15 @@
         <w:pStyle w:val="ListParagraph"/>
       </w:pPr>
       <w:r>
-        <w:t>Below snippet shows some questions which are created by generate_question_context_pairs() function and got expected answers with Hit Rate = 1 and MRR= 1</w:t>
+        <w:t xml:space="preserve">Below snippet shows some questions which are created by </w:t>
+      </w:r>
+      <w:proofErr w:type="spellStart"/>
+      <w:r>
+        <w:t>generate_question_context_pairs</w:t>
+      </w:r>
+      <w:proofErr w:type="spellEnd"/>
+      <w:r>
+        <w:t>() function and got expected answers with Hit Rate = 1 and MRR= 1</w:t>
       </w:r>
     </w:p>
     <w:p>
@@ -2836,7 +3134,7 @@
                     <pic:cNvPicPr/>
                   </pic:nvPicPr>
                   <pic:blipFill>
-                    <a:blip r:embed="rId14"/>
+                    <a:blip r:embed="rId15"/>
                     <a:stretch>
                       <a:fillRect/>
                     </a:stretch>
@@ -4580,6 +4878,18 @@
       <w:ind w:left="220"/>
     </w:pPr>
   </w:style>
+  <w:style w:type="character" w:styleId="UnresolvedMention">
+    <w:name w:val="Unresolved Mention"/>
+    <w:basedOn w:val="DefaultParagraphFont"/>
+    <w:uiPriority w:val="99"/>
+    <w:semiHidden/>
+    <w:unhideWhenUsed/>
+    <w:rsid w:val="0017035C"/>
+    <w:rPr>
+      <w:color w:val="605E5C"/>
+      <w:shd w:val="clear" w:color="auto" w:fill="E1DFDD"/>
+    </w:rPr>
+  </w:style>
 </w:styles>
 </file>
 

</xml_diff>